<commit_message>
updated problem explanation for (service-network)
</commit_message>
<xml_diff>
--- a/3_Applications/19127012.docx
+++ b/3_Applications/19127012.docx
@@ -16832,13 +16832,7 @@
         <w:rPr>
           <w:lang w:val="vi-VN"/>
         </w:rPr>
-        <w:t xml:space="preserve">: </w:t>
-      </w:r>
-      <w:r>
-        <w:rPr>
-          <w:lang w:val="vi-VN"/>
-        </w:rPr>
-        <w:t>thứ tự xử lý các lịch trình theo độ tăng dần của thời gian bắt đầu</w:t>
+        <w:t>: thứ tự xử lý các lịch trình theo độ tăng dần của thời gian bắt đầu</w:t>
       </w:r>
     </w:p>
     <w:p>
@@ -16883,13 +16877,7 @@
         <w:rPr>
           <w:lang w:val="vi-VN"/>
         </w:rPr>
-        <w:t>:</w:t>
-      </w:r>
-      <w:r>
-        <w:rPr>
-          <w:lang w:val="vi-VN"/>
-        </w:rPr>
-        <w:t xml:space="preserve"> là stack chứa các lịch trình theo thứ tự tăng dần của thời gian kết thúc</w:t>
+        <w:t>: là stack chứa các lịch trình theo thứ tự tăng dần của thời gian kết thúc</w:t>
       </w:r>
     </w:p>
     <w:p>
@@ -18546,25 +18534,7 @@
         <w:rPr>
           <w:lang w:val="vi-VN"/>
         </w:rPr>
-        <w:t xml:space="preserve"> kiếm lịch trình thứ </w:t>
-      </w:r>
-      <w:r>
-        <w:rPr>
-          <w:lang w:val="vi-VN"/>
-        </w:rPr>
-        <w:t>2</w:t>
-      </w:r>
-      <w:r>
-        <w:rPr>
-          <w:lang w:val="vi-VN"/>
-        </w:rPr>
-        <w:t xml:space="preserve"> cho lịch trình thứ </w:t>
-      </w:r>
-      <w:r>
-        <w:rPr>
-          <w:lang w:val="vi-VN"/>
-        </w:rPr>
-        <w:t>3</w:t>
+        <w:t xml:space="preserve"> kiếm lịch trình thứ 2 cho lịch trình thứ 3</w:t>
       </w:r>
       <w:r>
         <w:rPr>
@@ -23764,19 +23734,7 @@
         <w:rPr>
           <w:lang w:val="vi-VN"/>
         </w:rPr>
-        <w:t xml:space="preserve">: </w:t>
-      </w:r>
-      <w:r>
-        <w:rPr>
-          <w:lang w:val="vi-VN"/>
-        </w:rPr>
-        <w:t>lịch trình của gian đoạn 3</w:t>
-      </w:r>
-      <w:r>
-        <w:rPr>
-          <w:lang w:val="vi-VN"/>
-        </w:rPr>
-        <w:t xml:space="preserve"> </w:t>
+        <w:t xml:space="preserve">: lịch trình của gian đoạn 3 </w:t>
       </w:r>
       <w:r>
         <w:rPr>
@@ -23956,13 +23914,7 @@
         <w:rPr>
           <w:lang w:val="vi-VN"/>
         </w:rPr>
-        <w:t xml:space="preserve">: </w:t>
-      </w:r>
-      <w:r>
-        <w:rPr>
-          <w:lang w:val="vi-VN"/>
-        </w:rPr>
-        <w:t xml:space="preserve">lịch trình của gian đoạn 2 (theo </w:t>
+        <w:t xml:space="preserve">: lịch trình của gian đoạn 2 (theo </w:t>
       </w:r>
       <w:r>
         <w:rPr>
@@ -24403,25 +24355,7 @@
         <w:rPr>
           <w:lang w:val="vi-VN"/>
         </w:rPr>
-        <w:t xml:space="preserve">Chi phí tìm lịch trình thứ </w:t>
-      </w:r>
-      <w:r>
-        <w:rPr>
-          <w:lang w:val="vi-VN"/>
-        </w:rPr>
-        <w:t>2</w:t>
-      </w:r>
-      <w:r>
-        <w:rPr>
-          <w:lang w:val="vi-VN"/>
-        </w:rPr>
-        <w:t xml:space="preserve"> theo lịch trình </w:t>
-      </w:r>
-      <w:r>
-        <w:rPr>
-          <w:lang w:val="vi-VN"/>
-        </w:rPr>
-        <w:t>3</w:t>
+        <w:t>Chi phí tìm lịch trình thứ 2 theo lịch trình 3</w:t>
       </w:r>
       <w:r>
         <w:rPr>
@@ -24536,6 +24470,7 @@
       </w:pPr>
       <w:r>
         <w:rPr>
+          <w:noProof/>
           <w:lang w:val="en-CA"/>
         </w:rPr>
         <w:drawing>
@@ -24583,6 +24518,7 @@
       </w:pPr>
       <w:r>
         <w:rPr>
+          <w:noProof/>
           <w:lang w:val="en-CA"/>
         </w:rPr>
         <w:drawing>
@@ -33099,13 +33035,37 @@
         <w:rPr>
           <w:lang w:val="vi-VN"/>
         </w:rPr>
-        <w:t xml:space="preserve"> một mạng cáp quang kết nối các khu dân cư, công ty, nhà dịch vụ mạng, ... (thành phần mạng). Có một số nhà dịch vụ mạng cung cấp dịch A hoặc B hoặc đồng thời cả 2. Các kết nối là các đường cáp nối trực tiếp 2 thành phần </w:t>
-      </w:r>
-      <w:r>
-        <w:rPr>
-          <w:lang w:val="vi-VN"/>
-        </w:rPr>
-        <w:t>mạng. Hỏi cáp kết nối nào là quan trọng cần nâng cao bảo trì (cáp quan trọng khi mà nó bị sự cố, sẽ có 1 số thành phần mạng không tiếp cận được với dịch vụ A hoặc B)</w:t>
+        <w:t xml:space="preserve"> một mạng cáp quang kết nối các khu dân cư, công ty, nhà dịch vụ mạng, ... (thành phần mạng)</w:t>
+      </w:r>
+      <w:r>
+        <w:rPr>
+          <w:lang w:val="vi-VN"/>
+        </w:rPr>
+        <w:t xml:space="preserve"> và các thành phần mạng này liên thông với nhau (giữa 2 thành phần mạng bất kì có ít nhất 1 đường truyền trực tiếp/gián tiếp)</w:t>
+      </w:r>
+      <w:r>
+        <w:rPr>
+          <w:lang w:val="vi-VN"/>
+        </w:rPr>
+        <w:t xml:space="preserve">. Có một số nhà dịch vụ mạng cung cấp dịch A hoặc B hoặc đồng thời cả 2. Các kết nối là các đường cáp nối trực tiếp 2 thành phần </w:t>
+      </w:r>
+      <w:r>
+        <w:rPr>
+          <w:lang w:val="vi-VN"/>
+        </w:rPr>
+        <w:t xml:space="preserve">mạng. Hỏi cáp kết nối nào là quan trọng cần nâng cao bảo trì (cáp quan trọng khi mà nó bị sự cố, sẽ có 1 số thành phần mạng không tiếp cận được với dịch vụ A </w:t>
+      </w:r>
+      <w:r>
+        <w:rPr>
+          <w:lang w:val="vi-VN"/>
+        </w:rPr>
+        <w:t xml:space="preserve">hay </w:t>
+      </w:r>
+      <w:r>
+        <w:rPr>
+          <w:lang w:val="vi-VN"/>
+        </w:rPr>
+        <w:t>B)</w:t>
       </w:r>
     </w:p>
     <w:p>

</xml_diff>